<commit_message>
do` ma' xe ba` noi. ke' de te` di'
</commit_message>
<xml_diff>
--- a/Nhom07/ThietKeHeThong_KinhDoanhSieuThi.docx
+++ b/Nhom07/ThietKeHeThong_KinhDoanhSieuThi.docx
@@ -1,6 +1,6 @@
 
 <file path=word/document.xml><?xml version="1.0" encoding="utf-8"?>
-<w:document xmlns:wpc="http://schemas.microsoft.com/office/word/2010/wordprocessingCanvas" xmlns:cx="http://schemas.microsoft.com/office/drawing/2014/chartex" xmlns:mc="http://schemas.openxmlformats.org/markup-compatibility/2006" xmlns:o="urn:schemas-microsoft-com:office:office" xmlns:r="http://schemas.openxmlformats.org/officeDocument/2006/relationships" xmlns:m="http://schemas.openxmlformats.org/officeDocument/2006/math" xmlns:v="urn:schemas-microsoft-com:vml" xmlns:wp14="http://schemas.microsoft.com/office/word/2010/wordprocessingDrawing" xmlns:wp="http://schemas.openxmlformats.org/drawingml/2006/wordprocessingDrawing" xmlns:w10="urn:schemas-microsoft-com:office:word" xmlns:w="http://schemas.openxmlformats.org/wordprocessingml/2006/main" xmlns:w14="http://schemas.microsoft.com/office/word/2010/wordml" xmlns:w15="http://schemas.microsoft.com/office/word/2012/wordml" xmlns:w16se="http://schemas.microsoft.com/office/word/2015/wordml/symex" xmlns:wpg="http://schemas.microsoft.com/office/word/2010/wordprocessingGroup" xmlns:wpi="http://schemas.microsoft.com/office/word/2010/wordprocessingInk" xmlns:wne="http://schemas.microsoft.com/office/word/2006/wordml" xmlns:wps="http://schemas.microsoft.com/office/word/2010/wordprocessingShape" mc:Ignorable="w14 w15 w16se wp14">
+<w:document xmlns:wpc="http://schemas.microsoft.com/office/word/2010/wordprocessingCanvas" xmlns:mc="http://schemas.openxmlformats.org/markup-compatibility/2006" xmlns:o="urn:schemas-microsoft-com:office:office" xmlns:r="http://schemas.openxmlformats.org/officeDocument/2006/relationships" xmlns:m="http://schemas.openxmlformats.org/officeDocument/2006/math" xmlns:v="urn:schemas-microsoft-com:vml" xmlns:wp14="http://schemas.microsoft.com/office/word/2010/wordprocessingDrawing" xmlns:wp="http://schemas.openxmlformats.org/drawingml/2006/wordprocessingDrawing" xmlns:w10="urn:schemas-microsoft-com:office:word" xmlns:w="http://schemas.openxmlformats.org/wordprocessingml/2006/main" xmlns:w14="http://schemas.microsoft.com/office/word/2010/wordml" xmlns:w15="http://schemas.microsoft.com/office/word/2012/wordml" xmlns:wpg="http://schemas.microsoft.com/office/word/2010/wordprocessingGroup" xmlns:wpi="http://schemas.microsoft.com/office/word/2010/wordprocessingInk" xmlns:wne="http://schemas.microsoft.com/office/word/2006/wordml" xmlns:wps="http://schemas.microsoft.com/office/word/2010/wordprocessingShape" mc:Ignorable="w14 w15 wp14">
   <w:body>
     <w:p>
       <w:pPr>
@@ -99,7 +99,6 @@
         <w:rPr>
           <w:caps/>
           <w:noProof/>
-          <w:lang w:val="vi-VN" w:eastAsia="vi-VN"/>
         </w:rPr>
         <w:drawing>
           <wp:inline distT="0" distB="0" distL="0" distR="0">
@@ -547,7 +546,6 @@
         <w:rPr>
           <w:caps/>
           <w:noProof/>
-          <w:lang w:val="vi-VN" w:eastAsia="vi-VN"/>
         </w:rPr>
         <w:drawing>
           <wp:inline distT="0" distB="0" distL="0" distR="0" wp14:anchorId="02A22A83" wp14:editId="22458D1A">
@@ -5018,7 +5016,6 @@
       <w:r>
         <w:rPr>
           <w:noProof/>
-          <w:lang w:val="vi-VN" w:eastAsia="vi-VN"/>
         </w:rPr>
         <w:lastRenderedPageBreak/>
         <w:drawing>
@@ -5064,13 +5061,8 @@
         <w:jc w:val="center"/>
       </w:pPr>
       <w:bookmarkStart w:id="9" w:name="_Toc87218039"/>
-      <w:proofErr w:type="spellStart"/>
       <w:r>
-        <w:t>Hình</w:t>
-      </w:r>
-      <w:proofErr w:type="spellEnd"/>
-      <w:r>
-        <w:t xml:space="preserve"> </w:t>
+        <w:t xml:space="preserve">Hình </w:t>
       </w:r>
       <w:r>
         <w:fldChar w:fldCharType="begin"/>
@@ -5130,7 +5122,6 @@
           <w:rFonts w:cs="Times New Roman"/>
           <w:noProof/>
           <w:szCs w:val="26"/>
-          <w:lang w:val="vi-VN" w:eastAsia="vi-VN"/>
         </w:rPr>
         <w:drawing>
           <wp:inline distT="0" distB="0" distL="0" distR="0" wp14:anchorId="2E8E0167" wp14:editId="18D899F9">
@@ -5194,7 +5185,6 @@
         </w:rPr>
       </w:pPr>
       <w:bookmarkStart w:id="11" w:name="_Toc87218040"/>
-      <w:proofErr w:type="spellStart"/>
       <w:r>
         <w:rPr>
           <w:rFonts w:ascii="Times New Roman" w:hAnsi="Times New Roman"/>
@@ -5205,20 +5195,7 @@
           <w:szCs w:val="22"/>
           <w:lang w:val="en-US"/>
         </w:rPr>
-        <w:t>Hình</w:t>
-      </w:r>
-      <w:proofErr w:type="spellEnd"/>
-      <w:r>
-        <w:rPr>
-          <w:rFonts w:ascii="Times New Roman" w:hAnsi="Times New Roman"/>
-          <w:i w:val="0"/>
-          <w:iCs w:val="0"/>
-          <w:color w:val="auto"/>
-          <w:sz w:val="26"/>
-          <w:szCs w:val="22"/>
-          <w:lang w:val="en-US"/>
-        </w:rPr>
-        <w:t xml:space="preserve"> </w:t>
+        <w:t xml:space="preserve">Hình </w:t>
       </w:r>
       <w:r>
         <w:rPr>
@@ -14358,7 +14335,6 @@
         <w:rPr>
           <w:b/>
           <w:noProof/>
-          <w:lang w:val="vi-VN" w:eastAsia="vi-VN"/>
         </w:rPr>
         <w:drawing>
           <wp:inline distT="0" distB="0" distL="0" distR="0" wp14:anchorId="489798DC" wp14:editId="7ACFFA9F">
@@ -14409,13 +14385,8 @@
         <w:jc w:val="center"/>
       </w:pPr>
       <w:bookmarkStart w:id="18" w:name="_Toc87218041"/>
-      <w:proofErr w:type="spellStart"/>
       <w:r>
-        <w:t>Hình</w:t>
-      </w:r>
-      <w:proofErr w:type="spellEnd"/>
-      <w:r>
-        <w:t xml:space="preserve"> </w:t>
+        <w:t xml:space="preserve">Hình </w:t>
       </w:r>
       <w:r>
         <w:fldChar w:fldCharType="begin"/>
@@ -14464,7 +14435,6 @@
       <w:r>
         <w:rPr>
           <w:noProof/>
-          <w:lang w:val="vi-VN" w:eastAsia="vi-VN"/>
         </w:rPr>
         <w:drawing>
           <wp:inline distT="0" distB="0" distL="0" distR="0" wp14:anchorId="17CEA9A3" wp14:editId="6E4EA010">
@@ -14515,13 +14485,8 @@
         <w:jc w:val="center"/>
       </w:pPr>
       <w:bookmarkStart w:id="19" w:name="_Toc87218042"/>
-      <w:proofErr w:type="spellStart"/>
       <w:r>
-        <w:t>Hình</w:t>
-      </w:r>
-      <w:proofErr w:type="spellEnd"/>
-      <w:r>
-        <w:t xml:space="preserve"> </w:t>
+        <w:t xml:space="preserve">Hình </w:t>
       </w:r>
       <w:r>
         <w:fldChar w:fldCharType="begin"/>
@@ -14595,7 +14560,6 @@
       <w:r>
         <w:rPr>
           <w:noProof/>
-          <w:lang w:val="vi-VN" w:eastAsia="vi-VN"/>
         </w:rPr>
         <w:drawing>
           <wp:inline distT="0" distB="0" distL="0" distR="0">
@@ -14692,7 +14656,6 @@
       <w:r>
         <w:rPr>
           <w:noProof/>
-          <w:lang w:val="vi-VN" w:eastAsia="vi-VN"/>
         </w:rPr>
         <w:drawing>
           <wp:inline distT="0" distB="0" distL="0" distR="0">
@@ -14752,7 +14715,6 @@
         </w:rPr>
       </w:pPr>
       <w:bookmarkStart w:id="22" w:name="_Toc87218044"/>
-      <w:proofErr w:type="spellStart"/>
       <w:r>
         <w:rPr>
           <w:rFonts w:ascii="Times New Roman" w:hAnsi="Times New Roman"/>
@@ -14763,20 +14725,7 @@
           <w:szCs w:val="22"/>
           <w:lang w:val="en-US"/>
         </w:rPr>
-        <w:t>Hình</w:t>
-      </w:r>
-      <w:proofErr w:type="spellEnd"/>
-      <w:r>
-        <w:rPr>
-          <w:rFonts w:ascii="Times New Roman" w:hAnsi="Times New Roman"/>
-          <w:i w:val="0"/>
-          <w:iCs w:val="0"/>
-          <w:color w:val="auto"/>
-          <w:sz w:val="26"/>
-          <w:szCs w:val="22"/>
-          <w:lang w:val="en-US"/>
-        </w:rPr>
-        <w:t xml:space="preserve"> </w:t>
+        <w:t xml:space="preserve">Hình </w:t>
       </w:r>
       <w:r>
         <w:rPr>
@@ -14868,7 +14817,6 @@
       <w:r>
         <w:rPr>
           <w:noProof/>
-          <w:lang w:val="vi-VN" w:eastAsia="vi-VN"/>
         </w:rPr>
         <w:drawing>
           <wp:inline distT="0" distB="0" distL="0" distR="0">
@@ -14928,7 +14876,6 @@
         </w:rPr>
       </w:pPr>
       <w:bookmarkStart w:id="23" w:name="_Toc87218045"/>
-      <w:proofErr w:type="spellStart"/>
       <w:r>
         <w:rPr>
           <w:rFonts w:ascii="Times New Roman" w:hAnsi="Times New Roman"/>
@@ -14939,20 +14886,7 @@
           <w:szCs w:val="22"/>
           <w:lang w:val="en-US"/>
         </w:rPr>
-        <w:t>Hình</w:t>
-      </w:r>
-      <w:proofErr w:type="spellEnd"/>
-      <w:r>
-        <w:rPr>
-          <w:rFonts w:ascii="Times New Roman" w:hAnsi="Times New Roman"/>
-          <w:i w:val="0"/>
-          <w:iCs w:val="0"/>
-          <w:color w:val="auto"/>
-          <w:sz w:val="26"/>
-          <w:szCs w:val="22"/>
-          <w:lang w:val="en-US"/>
-        </w:rPr>
-        <w:t xml:space="preserve"> </w:t>
+        <w:t xml:space="preserve">Hình </w:t>
       </w:r>
       <w:r>
         <w:rPr>
@@ -15044,7 +14978,6 @@
       <w:r>
         <w:rPr>
           <w:noProof/>
-          <w:lang w:val="vi-VN" w:eastAsia="vi-VN"/>
         </w:rPr>
         <w:drawing>
           <wp:inline distT="0" distB="0" distL="0" distR="0">
@@ -15104,7 +15037,6 @@
         </w:rPr>
       </w:pPr>
       <w:bookmarkStart w:id="24" w:name="_Toc87218046"/>
-      <w:proofErr w:type="spellStart"/>
       <w:r>
         <w:rPr>
           <w:rFonts w:ascii="Times New Roman" w:hAnsi="Times New Roman"/>
@@ -15115,20 +15047,7 @@
           <w:szCs w:val="22"/>
           <w:lang w:val="en-US"/>
         </w:rPr>
-        <w:t>Hình</w:t>
-      </w:r>
-      <w:proofErr w:type="spellEnd"/>
-      <w:r>
-        <w:rPr>
-          <w:rFonts w:ascii="Times New Roman" w:hAnsi="Times New Roman"/>
-          <w:i w:val="0"/>
-          <w:iCs w:val="0"/>
-          <w:color w:val="auto"/>
-          <w:sz w:val="26"/>
-          <w:szCs w:val="22"/>
-          <w:lang w:val="en-US"/>
-        </w:rPr>
-        <w:t xml:space="preserve"> </w:t>
+        <w:t xml:space="preserve">Hình </w:t>
       </w:r>
       <w:r>
         <w:rPr>
@@ -15220,7 +15139,6 @@
       <w:r>
         <w:rPr>
           <w:noProof/>
-          <w:lang w:val="vi-VN" w:eastAsia="vi-VN"/>
         </w:rPr>
         <w:drawing>
           <wp:inline distT="0" distB="0" distL="0" distR="0">
@@ -15280,7 +15198,6 @@
         </w:rPr>
       </w:pPr>
       <w:bookmarkStart w:id="25" w:name="_Toc87218047"/>
-      <w:proofErr w:type="spellStart"/>
       <w:r>
         <w:rPr>
           <w:rFonts w:ascii="Times New Roman" w:hAnsi="Times New Roman"/>
@@ -15291,20 +15208,7 @@
           <w:szCs w:val="22"/>
           <w:lang w:val="en-US"/>
         </w:rPr>
-        <w:t>Hình</w:t>
-      </w:r>
-      <w:proofErr w:type="spellEnd"/>
-      <w:r>
-        <w:rPr>
-          <w:rFonts w:ascii="Times New Roman" w:hAnsi="Times New Roman"/>
-          <w:i w:val="0"/>
-          <w:iCs w:val="0"/>
-          <w:color w:val="auto"/>
-          <w:sz w:val="26"/>
-          <w:szCs w:val="22"/>
-          <w:lang w:val="en-US"/>
-        </w:rPr>
-        <w:t xml:space="preserve"> </w:t>
+        <w:t xml:space="preserve">Hình </w:t>
       </w:r>
       <w:r>
         <w:rPr>
@@ -15390,7 +15294,6 @@
       <w:r>
         <w:rPr>
           <w:noProof/>
-          <w:lang w:val="vi-VN" w:eastAsia="vi-VN"/>
         </w:rPr>
         <w:lastRenderedPageBreak/>
         <w:drawing>
@@ -15805,7 +15708,15 @@
                 <w:sz w:val="26"/>
                 <w:szCs w:val="26"/>
               </w:rPr>
-              <w:t>400</w:t>
+              <w:t>5</w:t>
+            </w:r>
+            <w:r>
+              <w:rPr>
+                <w:rFonts w:cs="Times New Roman"/>
+                <w:sz w:val="26"/>
+                <w:szCs w:val="26"/>
+              </w:rPr>
+              <w:t>00</w:t>
             </w:r>
           </w:p>
         </w:tc>
@@ -15887,7 +15798,15 @@
                 <w:sz w:val="26"/>
                 <w:szCs w:val="26"/>
               </w:rPr>
-              <w:t>350</w:t>
+              <w:t>4</w:t>
+            </w:r>
+            <w:r>
+              <w:rPr>
+                <w:rFonts w:cs="Times New Roman"/>
+                <w:sz w:val="26"/>
+                <w:szCs w:val="26"/>
+              </w:rPr>
+              <w:t>50</w:t>
             </w:r>
           </w:p>
         </w:tc>
@@ -15972,7 +15891,15 @@
                 <w:sz w:val="26"/>
                 <w:szCs w:val="26"/>
               </w:rPr>
-              <w:t>300</w:t>
+              <w:t>4</w:t>
+            </w:r>
+            <w:r>
+              <w:rPr>
+                <w:rFonts w:cs="Times New Roman"/>
+                <w:sz w:val="26"/>
+                <w:szCs w:val="26"/>
+              </w:rPr>
+              <w:t>00</w:t>
             </w:r>
           </w:p>
         </w:tc>
@@ -16054,7 +15981,15 @@
                 <w:sz w:val="26"/>
                 <w:szCs w:val="26"/>
               </w:rPr>
-              <w:t>300</w:t>
+              <w:t>4</w:t>
+            </w:r>
+            <w:r>
+              <w:rPr>
+                <w:rFonts w:cs="Times New Roman"/>
+                <w:sz w:val="26"/>
+                <w:szCs w:val="26"/>
+              </w:rPr>
+              <w:t>00</w:t>
             </w:r>
           </w:p>
         </w:tc>
@@ -16139,7 +16074,15 @@
                 <w:sz w:val="26"/>
                 <w:szCs w:val="26"/>
               </w:rPr>
-              <w:t>250</w:t>
+              <w:t>3</w:t>
+            </w:r>
+            <w:r>
+              <w:rPr>
+                <w:rFonts w:cs="Times New Roman"/>
+                <w:sz w:val="26"/>
+                <w:szCs w:val="26"/>
+              </w:rPr>
+              <w:t>50</w:t>
             </w:r>
           </w:p>
         </w:tc>
@@ -16221,7 +16164,15 @@
                 <w:sz w:val="26"/>
                 <w:szCs w:val="26"/>
               </w:rPr>
-              <w:t>300</w:t>
+              <w:t>4</w:t>
+            </w:r>
+            <w:r>
+              <w:rPr>
+                <w:rFonts w:cs="Times New Roman"/>
+                <w:sz w:val="26"/>
+                <w:szCs w:val="26"/>
+              </w:rPr>
+              <w:t>00</w:t>
             </w:r>
           </w:p>
         </w:tc>
@@ -16570,7 +16521,24 @@
                 <w:sz w:val="26"/>
                 <w:szCs w:val="26"/>
               </w:rPr>
-              <w:t>8</w:t>
+              <w:t>1</w:t>
+            </w:r>
+            <w:r>
+              <w:rPr>
+                <w:rFonts w:ascii="Times New Roman" w:hAnsi="Times New Roman" w:cs="Times New Roman"/>
+                <w:sz w:val="26"/>
+                <w:szCs w:val="26"/>
+                <w:lang w:val="en-US"/>
+              </w:rPr>
+              <w:t>,</w:t>
+            </w:r>
+            <w:r>
+              <w:rPr>
+                <w:rFonts w:ascii="Times New Roman" w:hAnsi="Times New Roman" w:cs="Times New Roman"/>
+                <w:sz w:val="26"/>
+                <w:szCs w:val="26"/>
+              </w:rPr>
+              <w:t>0</w:t>
             </w:r>
             <w:r>
               <w:rPr>
@@ -16686,7 +16654,15 @@
                 <w:sz w:val="26"/>
                 <w:szCs w:val="26"/>
               </w:rPr>
-              <w:t>400,000</w:t>
+              <w:t>5</w:t>
+            </w:r>
+            <w:r>
+              <w:rPr>
+                <w:rFonts w:ascii="Times New Roman" w:hAnsi="Times New Roman" w:cs="Times New Roman"/>
+                <w:sz w:val="26"/>
+                <w:szCs w:val="26"/>
+              </w:rPr>
+              <w:t>00,000</w:t>
             </w:r>
           </w:p>
         </w:tc>
@@ -16794,7 +16770,7 @@
                 <w:sz w:val="26"/>
                 <w:szCs w:val="26"/>
               </w:rPr>
-              <w:t>7</w:t>
+              <w:t>9</w:t>
             </w:r>
             <w:r>
               <w:rPr>
@@ -16910,7 +16886,15 @@
                 <w:sz w:val="26"/>
                 <w:szCs w:val="26"/>
               </w:rPr>
-              <w:t>35</w:t>
+              <w:t>4</w:t>
+            </w:r>
+            <w:r>
+              <w:rPr>
+                <w:rFonts w:ascii="Times New Roman" w:hAnsi="Times New Roman" w:cs="Times New Roman"/>
+                <w:sz w:val="26"/>
+                <w:szCs w:val="26"/>
+              </w:rPr>
+              <w:t>5</w:t>
             </w:r>
             <w:r>
               <w:rPr>
@@ -17070,7 +17054,7 @@
                 <w:sz w:val="26"/>
                 <w:szCs w:val="26"/>
               </w:rPr>
-              <w:t>7</w:t>
+              <w:t>9</w:t>
             </w:r>
             <w:r>
               <w:rPr>
@@ -17197,7 +17181,7 @@
                 <w:sz w:val="26"/>
                 <w:szCs w:val="26"/>
               </w:rPr>
-              <w:t>7</w:t>
+              <w:t>9</w:t>
             </w:r>
             <w:r>
               <w:rPr>
@@ -17324,7 +17308,7 @@
                 <w:sz w:val="26"/>
                 <w:szCs w:val="26"/>
               </w:rPr>
-              <w:t>7</w:t>
+              <w:t>9</w:t>
             </w:r>
             <w:r>
               <w:rPr>
@@ -17452,7 +17436,15 @@
                 <w:sz w:val="26"/>
                 <w:szCs w:val="26"/>
               </w:rPr>
-              <w:t>1,05</w:t>
+              <w:t>1,3</w:t>
+            </w:r>
+            <w:r>
+              <w:rPr>
+                <w:rFonts w:ascii="Times New Roman" w:hAnsi="Times New Roman" w:cs="Times New Roman"/>
+                <w:sz w:val="26"/>
+                <w:szCs w:val="26"/>
+              </w:rPr>
+              <w:t>5</w:t>
             </w:r>
             <w:r>
               <w:rPr>
@@ -17579,7 +17571,7 @@
                 <w:sz w:val="26"/>
                 <w:szCs w:val="26"/>
               </w:rPr>
-              <w:t>3</w:t>
+              <w:t>4</w:t>
             </w:r>
             <w:r>
               <w:rPr>
@@ -17752,7 +17744,15 @@
                 <w:sz w:val="26"/>
                 <w:szCs w:val="26"/>
               </w:rPr>
-              <w:t>600,000</w:t>
+              <w:t>8</w:t>
+            </w:r>
+            <w:r>
+              <w:rPr>
+                <w:rFonts w:ascii="Times New Roman" w:hAnsi="Times New Roman" w:cs="Times New Roman"/>
+                <w:sz w:val="26"/>
+                <w:szCs w:val="26"/>
+              </w:rPr>
+              <w:t>00,000</w:t>
             </w:r>
           </w:p>
         </w:tc>
@@ -17869,7 +17869,16 @@
                 <w:szCs w:val="26"/>
                 <w:lang w:val="en-US"/>
               </w:rPr>
-              <w:t>60</w:t>
+              <w:t>8</w:t>
+            </w:r>
+            <w:r>
+              <w:rPr>
+                <w:rFonts w:ascii="Times New Roman" w:hAnsi="Times New Roman" w:cs="Times New Roman"/>
+                <w:sz w:val="26"/>
+                <w:szCs w:val="26"/>
+                <w:lang w:val="en-US"/>
+              </w:rPr>
+              <w:t>0</w:t>
             </w:r>
             <w:r>
               <w:rPr>
@@ -17994,7 +18003,16 @@
                 <w:szCs w:val="26"/>
                 <w:lang w:val="en-US"/>
               </w:rPr>
-              <w:t>90</w:t>
+              <w:t>1,2</w:t>
+            </w:r>
+            <w:r>
+              <w:rPr>
+                <w:rFonts w:ascii="Times New Roman" w:hAnsi="Times New Roman" w:cs="Times New Roman"/>
+                <w:sz w:val="26"/>
+                <w:szCs w:val="26"/>
+                <w:lang w:val="en-US"/>
+              </w:rPr>
+              <w:t>0</w:t>
             </w:r>
             <w:r>
               <w:rPr>
@@ -18118,7 +18136,15 @@
                 <w:sz w:val="26"/>
                 <w:szCs w:val="26"/>
               </w:rPr>
-              <w:t>25</w:t>
+              <w:t>3</w:t>
+            </w:r>
+            <w:r>
+              <w:rPr>
+                <w:rFonts w:ascii="Times New Roman" w:hAnsi="Times New Roman" w:cs="Times New Roman"/>
+                <w:sz w:val="26"/>
+                <w:szCs w:val="26"/>
+              </w:rPr>
+              <w:t>5</w:t>
             </w:r>
             <w:r>
               <w:rPr>
@@ -18259,7 +18285,16 @@
                 <w:szCs w:val="26"/>
                 <w:lang w:val="en-US"/>
               </w:rPr>
-              <w:t>900</w:t>
+              <w:t>1,2</w:t>
+            </w:r>
+            <w:r>
+              <w:rPr>
+                <w:rFonts w:ascii="Times New Roman" w:hAnsi="Times New Roman" w:cs="Times New Roman"/>
+                <w:sz w:val="26"/>
+                <w:szCs w:val="26"/>
+                <w:lang w:val="en-US"/>
+              </w:rPr>
+              <w:t>00</w:t>
             </w:r>
             <w:r>
               <w:rPr>
@@ -18367,7 +18402,16 @@
                 <w:szCs w:val="26"/>
                 <w:lang w:val="en-US"/>
               </w:rPr>
-              <w:t>1,80</w:t>
+              <w:t>2,4</w:t>
+            </w:r>
+            <w:r>
+              <w:rPr>
+                <w:rFonts w:ascii="Times New Roman" w:hAnsi="Times New Roman" w:cs="Times New Roman"/>
+                <w:sz w:val="26"/>
+                <w:szCs w:val="26"/>
+                <w:lang w:val="en-US"/>
+              </w:rPr>
+              <w:t>0</w:t>
             </w:r>
             <w:r>
               <w:rPr>
@@ -18481,7 +18525,16 @@
                 <w:szCs w:val="26"/>
                 <w:lang w:val="en-US"/>
               </w:rPr>
-              <w:t>900</w:t>
+              <w:t>1,2</w:t>
+            </w:r>
+            <w:r>
+              <w:rPr>
+                <w:rFonts w:ascii="Times New Roman" w:hAnsi="Times New Roman" w:cs="Times New Roman"/>
+                <w:sz w:val="26"/>
+                <w:szCs w:val="26"/>
+                <w:lang w:val="en-US"/>
+              </w:rPr>
+              <w:t>00</w:t>
             </w:r>
             <w:r>
               <w:rPr>
@@ -18589,7 +18642,16 @@
                 <w:szCs w:val="26"/>
                 <w:lang w:val="en-US"/>
               </w:rPr>
-              <w:t>1,80</w:t>
+              <w:t>2,4</w:t>
+            </w:r>
+            <w:r>
+              <w:rPr>
+                <w:rFonts w:ascii="Times New Roman" w:hAnsi="Times New Roman" w:cs="Times New Roman"/>
+                <w:sz w:val="26"/>
+                <w:szCs w:val="26"/>
+                <w:lang w:val="en-US"/>
+              </w:rPr>
+              <w:t>0</w:t>
             </w:r>
             <w:r>
               <w:rPr>
@@ -18700,7 +18762,16 @@
                 <w:szCs w:val="26"/>
                 <w:lang w:val="en-US"/>
               </w:rPr>
-              <w:t>900,000</w:t>
+              <w:t>1,2</w:t>
+            </w:r>
+            <w:r>
+              <w:rPr>
+                <w:rFonts w:ascii="Times New Roman" w:hAnsi="Times New Roman" w:cs="Times New Roman"/>
+                <w:sz w:val="26"/>
+                <w:szCs w:val="26"/>
+                <w:lang w:val="en-US"/>
+              </w:rPr>
+              <w:t>00,000</w:t>
             </w:r>
           </w:p>
         </w:tc>
@@ -18844,7 +18915,16 @@
                 <w:szCs w:val="26"/>
                 <w:lang w:val="en-US"/>
               </w:rPr>
-              <w:t>25</w:t>
+              <w:t>3</w:t>
+            </w:r>
+            <w:r>
+              <w:rPr>
+                <w:rFonts w:ascii="Times New Roman" w:hAnsi="Times New Roman" w:cs="Times New Roman"/>
+                <w:sz w:val="26"/>
+                <w:szCs w:val="26"/>
+                <w:lang w:val="en-US"/>
+              </w:rPr>
+              <w:t>5</w:t>
             </w:r>
             <w:r>
               <w:rPr>
@@ -18951,7 +19031,15 @@
                 <w:sz w:val="26"/>
                 <w:szCs w:val="26"/>
               </w:rPr>
-              <w:t>50</w:t>
+              <w:t>7</w:t>
+            </w:r>
+            <w:r>
+              <w:rPr>
+                <w:rFonts w:ascii="Times New Roman" w:hAnsi="Times New Roman" w:cs="Times New Roman"/>
+                <w:sz w:val="26"/>
+                <w:szCs w:val="26"/>
+              </w:rPr>
+              <w:t>0</w:t>
             </w:r>
             <w:r>
               <w:rPr>
@@ -19059,7 +19147,16 @@
                 <w:szCs w:val="26"/>
                 <w:lang w:val="en-US"/>
               </w:rPr>
-              <w:t>30</w:t>
+              <w:t>4</w:t>
+            </w:r>
+            <w:r>
+              <w:rPr>
+                <w:rFonts w:ascii="Times New Roman" w:hAnsi="Times New Roman" w:cs="Times New Roman"/>
+                <w:sz w:val="26"/>
+                <w:szCs w:val="26"/>
+                <w:lang w:val="en-US"/>
+              </w:rPr>
+              <w:t>0</w:t>
             </w:r>
             <w:r>
               <w:rPr>
@@ -19178,7 +19275,16 @@
                 <w:szCs w:val="26"/>
                 <w:lang w:val="en-US"/>
               </w:rPr>
-              <w:t>250,000</w:t>
+              <w:t>3</w:t>
+            </w:r>
+            <w:r>
+              <w:rPr>
+                <w:rFonts w:ascii="Times New Roman" w:hAnsi="Times New Roman" w:cs="Times New Roman"/>
+                <w:sz w:val="26"/>
+                <w:szCs w:val="26"/>
+                <w:lang w:val="en-US"/>
+              </w:rPr>
+              <w:t>50,000</w:t>
             </w:r>
           </w:p>
         </w:tc>
@@ -19289,7 +19395,16 @@
                 <w:szCs w:val="26"/>
                 <w:lang w:val="en-US"/>
               </w:rPr>
-              <w:t>900,000</w:t>
+              <w:t>1,2</w:t>
+            </w:r>
+            <w:r>
+              <w:rPr>
+                <w:rFonts w:ascii="Times New Roman" w:hAnsi="Times New Roman" w:cs="Times New Roman"/>
+                <w:sz w:val="26"/>
+                <w:szCs w:val="26"/>
+                <w:lang w:val="en-US"/>
+              </w:rPr>
+              <w:t>00,000</w:t>
             </w:r>
           </w:p>
         </w:tc>
@@ -19438,7 +19553,16 @@
                 <w:szCs w:val="26"/>
                 <w:lang w:val="en-US"/>
               </w:rPr>
-              <w:t>150,000</w:t>
+              <w:t>20</w:t>
+            </w:r>
+            <w:r>
+              <w:rPr>
+                <w:rFonts w:ascii="Times New Roman" w:hAnsi="Times New Roman" w:cs="Times New Roman"/>
+                <w:sz w:val="26"/>
+                <w:szCs w:val="26"/>
+                <w:lang w:val="en-US"/>
+              </w:rPr>
+              <w:t>0,000</w:t>
             </w:r>
           </w:p>
         </w:tc>
@@ -19651,7 +19775,15 @@
                 <w:sz w:val="26"/>
                 <w:szCs w:val="26"/>
               </w:rPr>
-              <w:t>25</w:t>
+              <w:t>3</w:t>
+            </w:r>
+            <w:r>
+              <w:rPr>
+                <w:rFonts w:ascii="Times New Roman" w:hAnsi="Times New Roman" w:cs="Times New Roman"/>
+                <w:sz w:val="26"/>
+                <w:szCs w:val="26"/>
+              </w:rPr>
+              <w:t>5</w:t>
             </w:r>
             <w:r>
               <w:rPr>
@@ -19768,7 +19900,7 @@
                 <w:sz w:val="26"/>
                 <w:szCs w:val="26"/>
               </w:rPr>
-              <w:t>6</w:t>
+              <w:t>8</w:t>
             </w:r>
             <w:r>
               <w:rPr>
@@ -19884,7 +20016,17 @@
                 <w:sz w:val="26"/>
                 <w:szCs w:val="26"/>
               </w:rPr>
-              <w:t>30</w:t>
+              <w:t>4</w:t>
+            </w:r>
+            <w:bookmarkStart w:id="34" w:name="_GoBack"/>
+            <w:bookmarkEnd w:id="34"/>
+            <w:r>
+              <w:rPr>
+                <w:rFonts w:ascii="Times New Roman" w:hAnsi="Times New Roman" w:cs="Times New Roman"/>
+                <w:sz w:val="26"/>
+                <w:szCs w:val="26"/>
+              </w:rPr>
+              <w:t>0</w:t>
             </w:r>
             <w:r>
               <w:rPr>
@@ -19999,9 +20141,9 @@
           <w:color w:val="auto"/>
         </w:rPr>
       </w:pPr>
-      <w:bookmarkStart w:id="34" w:name="_Toc22075394"/>
-      <w:bookmarkStart w:id="35" w:name="_Toc59484280"/>
-      <w:bookmarkStart w:id="36" w:name="_Toc87223187"/>
+      <w:bookmarkStart w:id="35" w:name="_Toc22075394"/>
+      <w:bookmarkStart w:id="36" w:name="_Toc59484280"/>
+      <w:bookmarkStart w:id="37" w:name="_Toc87223187"/>
       <w:r>
         <w:rPr>
           <w:rFonts w:ascii="Times New Roman" w:hAnsi="Times New Roman" w:cs="Times New Roman"/>
@@ -20020,9 +20162,9 @@
         </w:rPr>
         <w:t>Tổng chi phí cho cả dự án</w:t>
       </w:r>
-      <w:bookmarkEnd w:id="34"/>
       <w:bookmarkEnd w:id="35"/>
       <w:bookmarkEnd w:id="36"/>
+      <w:bookmarkEnd w:id="37"/>
     </w:p>
     <w:p>
       <w:pPr>
@@ -20808,7 +20950,7 @@
           <w:b/>
         </w:rPr>
       </w:pPr>
-      <w:bookmarkStart w:id="37" w:name="_Toc87223190"/>
+      <w:bookmarkStart w:id="38" w:name="_Toc87223190"/>
       <w:r>
         <w:rPr>
           <w:b/>
@@ -20816,7 +20958,7 @@
         <w:lastRenderedPageBreak/>
         <w:t>KẾ HOẠCH QUẢN LÝ RỦI RO</w:t>
       </w:r>
-      <w:bookmarkEnd w:id="37"/>
+      <w:bookmarkEnd w:id="38"/>
     </w:p>
     <w:p>
       <w:pPr>
@@ -20830,7 +20972,7 @@
           <w:color w:val="auto"/>
         </w:rPr>
       </w:pPr>
-      <w:bookmarkStart w:id="38" w:name="_Toc87223191"/>
+      <w:bookmarkStart w:id="39" w:name="_Toc87223191"/>
       <w:r>
         <w:rPr>
           <w:b/>
@@ -20838,8 +20980,8 @@
         </w:rPr>
         <w:t xml:space="preserve">10.1. </w:t>
       </w:r>
-      <w:bookmarkStart w:id="39" w:name="_Toc22075398"/>
-      <w:bookmarkStart w:id="40" w:name="_Toc59484284"/>
+      <w:bookmarkStart w:id="40" w:name="_Toc22075398"/>
+      <w:bookmarkStart w:id="41" w:name="_Toc59484284"/>
       <w:r>
         <w:rPr>
           <w:rFonts w:ascii="Times New Roman" w:hAnsi="Times New Roman" w:cs="Times New Roman"/>
@@ -20849,9 +20991,9 @@
         </w:rPr>
         <w:t>Các loại rủi ro có thể ảnh hưởng dự án</w:t>
       </w:r>
-      <w:bookmarkEnd w:id="38"/>
       <w:bookmarkEnd w:id="39"/>
       <w:bookmarkEnd w:id="40"/>
+      <w:bookmarkEnd w:id="41"/>
       <w:r>
         <w:rPr>
           <w:rFonts w:ascii="Times New Roman" w:hAnsi="Times New Roman" w:cs="Times New Roman"/>
@@ -22133,8 +22275,8 @@
           <w:color w:val="auto"/>
         </w:rPr>
       </w:pPr>
-      <w:bookmarkStart w:id="41" w:name="_Toc59484285"/>
-      <w:bookmarkStart w:id="42" w:name="_Toc87223192"/>
+      <w:bookmarkStart w:id="42" w:name="_Toc59484285"/>
+      <w:bookmarkStart w:id="43" w:name="_Toc87223192"/>
       <w:r>
         <w:rPr>
           <w:rFonts w:ascii="Times New Roman" w:hAnsi="Times New Roman" w:cs="Times New Roman"/>
@@ -22153,8 +22295,8 @@
         </w:rPr>
         <w:t>Phân loại mức độ nghiêm trọng rủi ro</w:t>
       </w:r>
-      <w:bookmarkEnd w:id="41"/>
       <w:bookmarkEnd w:id="42"/>
+      <w:bookmarkEnd w:id="43"/>
     </w:p>
     <w:p>
       <w:pPr>
@@ -25057,7 +25199,7 @@
           <w:b/>
         </w:rPr>
       </w:pPr>
-      <w:bookmarkStart w:id="43" w:name="_Toc87223193"/>
+      <w:bookmarkStart w:id="44" w:name="_Toc87223193"/>
       <w:r>
         <w:rPr>
           <w:b/>
@@ -25065,7 +25207,7 @@
         <w:lastRenderedPageBreak/>
         <w:t>ĐÁNH GIÁ TÀI CHÍNH</w:t>
       </w:r>
-      <w:bookmarkEnd w:id="43"/>
+      <w:bookmarkEnd w:id="44"/>
     </w:p>
     <w:p>
       <w:pPr>
@@ -25158,17 +25300,7 @@
           <w:sz w:val="26"/>
           <w:szCs w:val="26"/>
         </w:rPr>
-        <w:t xml:space="preserve"> Bởi vì việc trang </w:t>
-      </w:r>
-      <w:bookmarkStart w:id="44" w:name="_GoBack"/>
-      <w:bookmarkEnd w:id="44"/>
-      <w:r>
-        <w:rPr>
-          <w:rFonts w:ascii="Times New Roman" w:hAnsi="Times New Roman" w:cs="Times New Roman"/>
-          <w:sz w:val="26"/>
-          <w:szCs w:val="26"/>
-        </w:rPr>
-        <w:t xml:space="preserve">bị một </w:t>
+        <w:t xml:space="preserve"> Bởi vì việc trang bị một </w:t>
       </w:r>
       <w:r>
         <w:rPr>
@@ -25224,7 +25356,7 @@
 </file>
 
 <file path=word/endnotes.xml><?xml version="1.0" encoding="utf-8"?>
-<w:endnotes xmlns:wpc="http://schemas.microsoft.com/office/word/2010/wordprocessingCanvas" xmlns:cx="http://schemas.microsoft.com/office/drawing/2014/chartex" xmlns:mc="http://schemas.openxmlformats.org/markup-compatibility/2006" xmlns:o="urn:schemas-microsoft-com:office:office" xmlns:r="http://schemas.openxmlformats.org/officeDocument/2006/relationships" xmlns:m="http://schemas.openxmlformats.org/officeDocument/2006/math" xmlns:v="urn:schemas-microsoft-com:vml" xmlns:wp14="http://schemas.microsoft.com/office/word/2010/wordprocessingDrawing" xmlns:wp="http://schemas.openxmlformats.org/drawingml/2006/wordprocessingDrawing" xmlns:w10="urn:schemas-microsoft-com:office:word" xmlns:w="http://schemas.openxmlformats.org/wordprocessingml/2006/main" xmlns:w14="http://schemas.microsoft.com/office/word/2010/wordml" xmlns:w15="http://schemas.microsoft.com/office/word/2012/wordml" xmlns:w16se="http://schemas.microsoft.com/office/word/2015/wordml/symex" xmlns:wpg="http://schemas.microsoft.com/office/word/2010/wordprocessingGroup" xmlns:wpi="http://schemas.microsoft.com/office/word/2010/wordprocessingInk" xmlns:wne="http://schemas.microsoft.com/office/word/2006/wordml" xmlns:wps="http://schemas.microsoft.com/office/word/2010/wordprocessingShape" mc:Ignorable="w14 w15 w16se wp14">
+<w:endnotes xmlns:wpc="http://schemas.microsoft.com/office/word/2010/wordprocessingCanvas" xmlns:mc="http://schemas.openxmlformats.org/markup-compatibility/2006" xmlns:o="urn:schemas-microsoft-com:office:office" xmlns:r="http://schemas.openxmlformats.org/officeDocument/2006/relationships" xmlns:m="http://schemas.openxmlformats.org/officeDocument/2006/math" xmlns:v="urn:schemas-microsoft-com:vml" xmlns:wp14="http://schemas.microsoft.com/office/word/2010/wordprocessingDrawing" xmlns:wp="http://schemas.openxmlformats.org/drawingml/2006/wordprocessingDrawing" xmlns:w10="urn:schemas-microsoft-com:office:word" xmlns:w="http://schemas.openxmlformats.org/wordprocessingml/2006/main" xmlns:w14="http://schemas.microsoft.com/office/word/2010/wordml" xmlns:w15="http://schemas.microsoft.com/office/word/2012/wordml" xmlns:wpg="http://schemas.microsoft.com/office/word/2010/wordprocessingGroup" xmlns:wpi="http://schemas.microsoft.com/office/word/2010/wordprocessingInk" xmlns:wne="http://schemas.microsoft.com/office/word/2006/wordml" xmlns:wps="http://schemas.microsoft.com/office/word/2010/wordprocessingShape" mc:Ignorable="w14 w15 wp14">
   <w:endnote w:type="separator" w:id="-1">
     <w:p>
       <w:pPr>
@@ -25249,7 +25381,7 @@
 </file>
 
 <file path=word/footer1.xml><?xml version="1.0" encoding="utf-8"?>
-<w:ftr xmlns:wpc="http://schemas.microsoft.com/office/word/2010/wordprocessingCanvas" xmlns:cx="http://schemas.microsoft.com/office/drawing/2014/chartex" xmlns:mc="http://schemas.openxmlformats.org/markup-compatibility/2006" xmlns:o="urn:schemas-microsoft-com:office:office" xmlns:r="http://schemas.openxmlformats.org/officeDocument/2006/relationships" xmlns:m="http://schemas.openxmlformats.org/officeDocument/2006/math" xmlns:v="urn:schemas-microsoft-com:vml" xmlns:wp14="http://schemas.microsoft.com/office/word/2010/wordprocessingDrawing" xmlns:wp="http://schemas.openxmlformats.org/drawingml/2006/wordprocessingDrawing" xmlns:w10="urn:schemas-microsoft-com:office:word" xmlns:w="http://schemas.openxmlformats.org/wordprocessingml/2006/main" xmlns:w14="http://schemas.microsoft.com/office/word/2010/wordml" xmlns:w15="http://schemas.microsoft.com/office/word/2012/wordml" xmlns:w16se="http://schemas.microsoft.com/office/word/2015/wordml/symex" xmlns:wpg="http://schemas.microsoft.com/office/word/2010/wordprocessingGroup" xmlns:wpi="http://schemas.microsoft.com/office/word/2010/wordprocessingInk" xmlns:wne="http://schemas.microsoft.com/office/word/2006/wordml" xmlns:wps="http://schemas.microsoft.com/office/word/2010/wordprocessingShape" mc:Ignorable="w14 w15 w16se wp14">
+<w:ftr xmlns:wpc="http://schemas.microsoft.com/office/word/2010/wordprocessingCanvas" xmlns:mc="http://schemas.openxmlformats.org/markup-compatibility/2006" xmlns:o="urn:schemas-microsoft-com:office:office" xmlns:r="http://schemas.openxmlformats.org/officeDocument/2006/relationships" xmlns:m="http://schemas.openxmlformats.org/officeDocument/2006/math" xmlns:v="urn:schemas-microsoft-com:vml" xmlns:wp14="http://schemas.microsoft.com/office/word/2010/wordprocessingDrawing" xmlns:wp="http://schemas.openxmlformats.org/drawingml/2006/wordprocessingDrawing" xmlns:w10="urn:schemas-microsoft-com:office:word" xmlns:w="http://schemas.openxmlformats.org/wordprocessingml/2006/main" xmlns:w14="http://schemas.microsoft.com/office/word/2010/wordml" xmlns:w15="http://schemas.microsoft.com/office/word/2012/wordml" xmlns:wpg="http://schemas.microsoft.com/office/word/2010/wordprocessingGroup" xmlns:wpi="http://schemas.microsoft.com/office/word/2010/wordprocessingInk" xmlns:wne="http://schemas.microsoft.com/office/word/2006/wordml" xmlns:wps="http://schemas.microsoft.com/office/word/2010/wordprocessingShape" mc:Ignorable="w14 w15 wp14">
   <w:sdt>
     <w:sdtPr>
       <w:rPr>
@@ -25329,7 +25461,7 @@
 </file>
 
 <file path=word/footer2.xml><?xml version="1.0" encoding="utf-8"?>
-<w:ftr xmlns:wpc="http://schemas.microsoft.com/office/word/2010/wordprocessingCanvas" xmlns:cx="http://schemas.microsoft.com/office/drawing/2014/chartex" xmlns:mc="http://schemas.openxmlformats.org/markup-compatibility/2006" xmlns:o="urn:schemas-microsoft-com:office:office" xmlns:r="http://schemas.openxmlformats.org/officeDocument/2006/relationships" xmlns:m="http://schemas.openxmlformats.org/officeDocument/2006/math" xmlns:v="urn:schemas-microsoft-com:vml" xmlns:wp14="http://schemas.microsoft.com/office/word/2010/wordprocessingDrawing" xmlns:wp="http://schemas.openxmlformats.org/drawingml/2006/wordprocessingDrawing" xmlns:w10="urn:schemas-microsoft-com:office:word" xmlns:w="http://schemas.openxmlformats.org/wordprocessingml/2006/main" xmlns:w14="http://schemas.microsoft.com/office/word/2010/wordml" xmlns:w15="http://schemas.microsoft.com/office/word/2012/wordml" xmlns:w16se="http://schemas.microsoft.com/office/word/2015/wordml/symex" xmlns:wpg="http://schemas.microsoft.com/office/word/2010/wordprocessingGroup" xmlns:wpi="http://schemas.microsoft.com/office/word/2010/wordprocessingInk" xmlns:wne="http://schemas.microsoft.com/office/word/2006/wordml" xmlns:wps="http://schemas.microsoft.com/office/word/2010/wordprocessingShape" mc:Ignorable="w14 w15 w16se wp14">
+<w:ftr xmlns:wpc="http://schemas.microsoft.com/office/word/2010/wordprocessingCanvas" xmlns:mc="http://schemas.openxmlformats.org/markup-compatibility/2006" xmlns:o="urn:schemas-microsoft-com:office:office" xmlns:r="http://schemas.openxmlformats.org/officeDocument/2006/relationships" xmlns:m="http://schemas.openxmlformats.org/officeDocument/2006/math" xmlns:v="urn:schemas-microsoft-com:vml" xmlns:wp14="http://schemas.microsoft.com/office/word/2010/wordprocessingDrawing" xmlns:wp="http://schemas.openxmlformats.org/drawingml/2006/wordprocessingDrawing" xmlns:w10="urn:schemas-microsoft-com:office:word" xmlns:w="http://schemas.openxmlformats.org/wordprocessingml/2006/main" xmlns:w14="http://schemas.microsoft.com/office/word/2010/wordml" xmlns:w15="http://schemas.microsoft.com/office/word/2012/wordml" xmlns:wpg="http://schemas.microsoft.com/office/word/2010/wordprocessingGroup" xmlns:wpi="http://schemas.microsoft.com/office/word/2010/wordprocessingInk" xmlns:wne="http://schemas.microsoft.com/office/word/2006/wordml" xmlns:wps="http://schemas.microsoft.com/office/word/2010/wordprocessingShape" mc:Ignorable="w14 w15 wp14">
   <w:sdt>
     <w:sdtPr>
       <w:id w:val="-1899349642"/>
@@ -25385,7 +25517,7 @@
             <w:sz w:val="24"/>
             <w:szCs w:val="24"/>
           </w:rPr>
-          <w:t>19</w:t>
+          <w:t>14</w:t>
         </w:r>
         <w:r>
           <w:rPr>
@@ -25414,7 +25546,7 @@
 </file>
 
 <file path=word/footnotes.xml><?xml version="1.0" encoding="utf-8"?>
-<w:footnotes xmlns:wpc="http://schemas.microsoft.com/office/word/2010/wordprocessingCanvas" xmlns:cx="http://schemas.microsoft.com/office/drawing/2014/chartex" xmlns:mc="http://schemas.openxmlformats.org/markup-compatibility/2006" xmlns:o="urn:schemas-microsoft-com:office:office" xmlns:r="http://schemas.openxmlformats.org/officeDocument/2006/relationships" xmlns:m="http://schemas.openxmlformats.org/officeDocument/2006/math" xmlns:v="urn:schemas-microsoft-com:vml" xmlns:wp14="http://schemas.microsoft.com/office/word/2010/wordprocessingDrawing" xmlns:wp="http://schemas.openxmlformats.org/drawingml/2006/wordprocessingDrawing" xmlns:w10="urn:schemas-microsoft-com:office:word" xmlns:w="http://schemas.openxmlformats.org/wordprocessingml/2006/main" xmlns:w14="http://schemas.microsoft.com/office/word/2010/wordml" xmlns:w15="http://schemas.microsoft.com/office/word/2012/wordml" xmlns:w16se="http://schemas.microsoft.com/office/word/2015/wordml/symex" xmlns:wpg="http://schemas.microsoft.com/office/word/2010/wordprocessingGroup" xmlns:wpi="http://schemas.microsoft.com/office/word/2010/wordprocessingInk" xmlns:wne="http://schemas.microsoft.com/office/word/2006/wordml" xmlns:wps="http://schemas.microsoft.com/office/word/2010/wordprocessingShape" mc:Ignorable="w14 w15 w16se wp14">
+<w:footnotes xmlns:wpc="http://schemas.microsoft.com/office/word/2010/wordprocessingCanvas" xmlns:mc="http://schemas.openxmlformats.org/markup-compatibility/2006" xmlns:o="urn:schemas-microsoft-com:office:office" xmlns:r="http://schemas.openxmlformats.org/officeDocument/2006/relationships" xmlns:m="http://schemas.openxmlformats.org/officeDocument/2006/math" xmlns:v="urn:schemas-microsoft-com:vml" xmlns:wp14="http://schemas.microsoft.com/office/word/2010/wordprocessingDrawing" xmlns:wp="http://schemas.openxmlformats.org/drawingml/2006/wordprocessingDrawing" xmlns:w10="urn:schemas-microsoft-com:office:word" xmlns:w="http://schemas.openxmlformats.org/wordprocessingml/2006/main" xmlns:w14="http://schemas.microsoft.com/office/word/2010/wordml" xmlns:w15="http://schemas.microsoft.com/office/word/2012/wordml" xmlns:wpg="http://schemas.microsoft.com/office/word/2010/wordprocessingGroup" xmlns:wpi="http://schemas.microsoft.com/office/word/2010/wordprocessingInk" xmlns:wne="http://schemas.microsoft.com/office/word/2006/wordml" xmlns:wps="http://schemas.microsoft.com/office/word/2010/wordprocessingShape" mc:Ignorable="w14 w15 wp14">
   <w:footnote w:type="separator" w:id="-1">
     <w:p>
       <w:pPr>
@@ -25439,7 +25571,7 @@
 </file>
 
 <file path=word/header1.xml><?xml version="1.0" encoding="utf-8"?>
-<w:hdr xmlns:wpc="http://schemas.microsoft.com/office/word/2010/wordprocessingCanvas" xmlns:cx="http://schemas.microsoft.com/office/drawing/2014/chartex" xmlns:mc="http://schemas.openxmlformats.org/markup-compatibility/2006" xmlns:o="urn:schemas-microsoft-com:office:office" xmlns:r="http://schemas.openxmlformats.org/officeDocument/2006/relationships" xmlns:m="http://schemas.openxmlformats.org/officeDocument/2006/math" xmlns:v="urn:schemas-microsoft-com:vml" xmlns:wp14="http://schemas.microsoft.com/office/word/2010/wordprocessingDrawing" xmlns:wp="http://schemas.openxmlformats.org/drawingml/2006/wordprocessingDrawing" xmlns:w10="urn:schemas-microsoft-com:office:word" xmlns:w="http://schemas.openxmlformats.org/wordprocessingml/2006/main" xmlns:w14="http://schemas.microsoft.com/office/word/2010/wordml" xmlns:w15="http://schemas.microsoft.com/office/word/2012/wordml" xmlns:w16se="http://schemas.microsoft.com/office/word/2015/wordml/symex" xmlns:wpg="http://schemas.microsoft.com/office/word/2010/wordprocessingGroup" xmlns:wpi="http://schemas.microsoft.com/office/word/2010/wordprocessingInk" xmlns:wne="http://schemas.microsoft.com/office/word/2006/wordml" xmlns:wps="http://schemas.microsoft.com/office/word/2010/wordprocessingShape" mc:Ignorable="w14 w15 w16se wp14">
+<w:hdr xmlns:wpc="http://schemas.microsoft.com/office/word/2010/wordprocessingCanvas" xmlns:mc="http://schemas.openxmlformats.org/markup-compatibility/2006" xmlns:o="urn:schemas-microsoft-com:office:office" xmlns:r="http://schemas.openxmlformats.org/officeDocument/2006/relationships" xmlns:m="http://schemas.openxmlformats.org/officeDocument/2006/math" xmlns:v="urn:schemas-microsoft-com:vml" xmlns:wp14="http://schemas.microsoft.com/office/word/2010/wordprocessingDrawing" xmlns:wp="http://schemas.openxmlformats.org/drawingml/2006/wordprocessingDrawing" xmlns:w10="urn:schemas-microsoft-com:office:word" xmlns:w="http://schemas.openxmlformats.org/wordprocessingml/2006/main" xmlns:w14="http://schemas.microsoft.com/office/word/2010/wordml" xmlns:w15="http://schemas.microsoft.com/office/word/2012/wordml" xmlns:wpg="http://schemas.microsoft.com/office/word/2010/wordprocessingGroup" xmlns:wpi="http://schemas.microsoft.com/office/word/2010/wordprocessingInk" xmlns:wne="http://schemas.microsoft.com/office/word/2006/wordml" xmlns:wps="http://schemas.microsoft.com/office/word/2010/wordprocessingShape" mc:Ignorable="w14 w15 wp14">
   <w:p>
     <w:pPr>
       <w:pStyle w:val="Header"/>
@@ -25465,8 +25597,8 @@
 </file>
 
 <file path=word/numbering.xml><?xml version="1.0" encoding="utf-8"?>
-<w:numbering xmlns:wpc="http://schemas.microsoft.com/office/word/2010/wordprocessingCanvas" xmlns:cx="http://schemas.microsoft.com/office/drawing/2014/chartex" xmlns:mc="http://schemas.openxmlformats.org/markup-compatibility/2006" xmlns:o="urn:schemas-microsoft-com:office:office" xmlns:r="http://schemas.openxmlformats.org/officeDocument/2006/relationships" xmlns:m="http://schemas.openxmlformats.org/officeDocument/2006/math" xmlns:v="urn:schemas-microsoft-com:vml" xmlns:wp14="http://schemas.microsoft.com/office/word/2010/wordprocessingDrawing" xmlns:wp="http://schemas.openxmlformats.org/drawingml/2006/wordprocessingDrawing" xmlns:w10="urn:schemas-microsoft-com:office:word" xmlns:w="http://schemas.openxmlformats.org/wordprocessingml/2006/main" xmlns:w14="http://schemas.microsoft.com/office/word/2010/wordml" xmlns:w15="http://schemas.microsoft.com/office/word/2012/wordml" xmlns:w16se="http://schemas.microsoft.com/office/word/2015/wordml/symex" xmlns:wpg="http://schemas.microsoft.com/office/word/2010/wordprocessingGroup" xmlns:wpi="http://schemas.microsoft.com/office/word/2010/wordprocessingInk" xmlns:wne="http://schemas.microsoft.com/office/word/2006/wordml" xmlns:wps="http://schemas.microsoft.com/office/word/2010/wordprocessingShape" mc:Ignorable="w14 w15 w16se wp14">
-  <w:abstractNum w:abstractNumId="0" w15:restartNumberingAfterBreak="0">
+<w:numbering xmlns:wpc="http://schemas.microsoft.com/office/word/2010/wordprocessingCanvas" xmlns:mc="http://schemas.openxmlformats.org/markup-compatibility/2006" xmlns:o="urn:schemas-microsoft-com:office:office" xmlns:r="http://schemas.openxmlformats.org/officeDocument/2006/relationships" xmlns:m="http://schemas.openxmlformats.org/officeDocument/2006/math" xmlns:v="urn:schemas-microsoft-com:vml" xmlns:wp14="http://schemas.microsoft.com/office/word/2010/wordprocessingDrawing" xmlns:wp="http://schemas.openxmlformats.org/drawingml/2006/wordprocessingDrawing" xmlns:w10="urn:schemas-microsoft-com:office:word" xmlns:w="http://schemas.openxmlformats.org/wordprocessingml/2006/main" xmlns:w14="http://schemas.microsoft.com/office/word/2010/wordml" xmlns:w15="http://schemas.microsoft.com/office/word/2012/wordml" xmlns:wpg="http://schemas.microsoft.com/office/word/2010/wordprocessingGroup" xmlns:wpi="http://schemas.microsoft.com/office/word/2010/wordprocessingInk" xmlns:wne="http://schemas.microsoft.com/office/word/2006/wordml" xmlns:wps="http://schemas.microsoft.com/office/word/2010/wordprocessingShape" mc:Ignorable="w14 w15 wp14">
+  <w:abstractNum w:abstractNumId="0">
     <w:nsid w:val="009B765B"/>
     <w:multiLevelType w:val="hybridMultilevel"/>
     <w:tmpl w:val="81FE8106"/>
@@ -25552,7 +25684,7 @@
       </w:pPr>
     </w:lvl>
   </w:abstractNum>
-  <w:abstractNum w:abstractNumId="1" w15:restartNumberingAfterBreak="0">
+  <w:abstractNum w:abstractNumId="1">
     <w:nsid w:val="01070563"/>
     <w:multiLevelType w:val="multilevel"/>
     <w:tmpl w:val="8DF8D71C"/>
@@ -25665,7 +25797,7 @@
       </w:rPr>
     </w:lvl>
   </w:abstractNum>
-  <w:abstractNum w:abstractNumId="2" w15:restartNumberingAfterBreak="0">
+  <w:abstractNum w:abstractNumId="2">
     <w:nsid w:val="010C5C73"/>
     <w:multiLevelType w:val="hybridMultilevel"/>
     <w:tmpl w:val="E49853E2"/>
@@ -25751,7 +25883,7 @@
       </w:pPr>
     </w:lvl>
   </w:abstractNum>
-  <w:abstractNum w:abstractNumId="3" w15:restartNumberingAfterBreak="0">
+  <w:abstractNum w:abstractNumId="3">
     <w:nsid w:val="0873476B"/>
     <w:multiLevelType w:val="hybridMultilevel"/>
     <w:tmpl w:val="0E8A1188"/>
@@ -25837,7 +25969,7 @@
       </w:pPr>
     </w:lvl>
   </w:abstractNum>
-  <w:abstractNum w:abstractNumId="4" w15:restartNumberingAfterBreak="0">
+  <w:abstractNum w:abstractNumId="4">
     <w:nsid w:val="0A5A5A51"/>
     <w:multiLevelType w:val="hybridMultilevel"/>
     <w:tmpl w:val="502C13B2"/>
@@ -25926,7 +26058,7 @@
       </w:pPr>
     </w:lvl>
   </w:abstractNum>
-  <w:abstractNum w:abstractNumId="5" w15:restartNumberingAfterBreak="0">
+  <w:abstractNum w:abstractNumId="5">
     <w:nsid w:val="0F1A0A8E"/>
     <w:multiLevelType w:val="hybridMultilevel"/>
     <w:tmpl w:val="417455BE"/>
@@ -26039,7 +26171,7 @@
       </w:rPr>
     </w:lvl>
   </w:abstractNum>
-  <w:abstractNum w:abstractNumId="6" w15:restartNumberingAfterBreak="0">
+  <w:abstractNum w:abstractNumId="6">
     <w:nsid w:val="11BE6CB8"/>
     <w:multiLevelType w:val="multilevel"/>
     <w:tmpl w:val="5378BDF2"/>
@@ -26152,7 +26284,7 @@
       </w:rPr>
     </w:lvl>
   </w:abstractNum>
-  <w:abstractNum w:abstractNumId="7" w15:restartNumberingAfterBreak="0">
+  <w:abstractNum w:abstractNumId="7">
     <w:nsid w:val="126B5606"/>
     <w:multiLevelType w:val="hybridMultilevel"/>
     <w:tmpl w:val="D31A2D3E"/>
@@ -26265,7 +26397,7 @@
       </w:rPr>
     </w:lvl>
   </w:abstractNum>
-  <w:abstractNum w:abstractNumId="8" w15:restartNumberingAfterBreak="0">
+  <w:abstractNum w:abstractNumId="8">
     <w:nsid w:val="12A14BA1"/>
     <w:multiLevelType w:val="multilevel"/>
     <w:tmpl w:val="042A001D"/>
@@ -26351,7 +26483,7 @@
       </w:pPr>
     </w:lvl>
   </w:abstractNum>
-  <w:abstractNum w:abstractNumId="9" w15:restartNumberingAfterBreak="0">
+  <w:abstractNum w:abstractNumId="9">
     <w:nsid w:val="1BB94770"/>
     <w:multiLevelType w:val="hybridMultilevel"/>
     <w:tmpl w:val="CDC21B36"/>
@@ -26464,7 +26596,7 @@
       </w:rPr>
     </w:lvl>
   </w:abstractNum>
-  <w:abstractNum w:abstractNumId="10" w15:restartNumberingAfterBreak="0">
+  <w:abstractNum w:abstractNumId="10">
     <w:nsid w:val="1C0E7386"/>
     <w:multiLevelType w:val="hybridMultilevel"/>
     <w:tmpl w:val="DE38C844"/>
@@ -26553,7 +26685,7 @@
       </w:pPr>
     </w:lvl>
   </w:abstractNum>
-  <w:abstractNum w:abstractNumId="11" w15:restartNumberingAfterBreak="0">
+  <w:abstractNum w:abstractNumId="11">
     <w:nsid w:val="1E4F6353"/>
     <w:multiLevelType w:val="multilevel"/>
     <w:tmpl w:val="0409001F"/>
@@ -26639,7 +26771,7 @@
       </w:pPr>
     </w:lvl>
   </w:abstractNum>
-  <w:abstractNum w:abstractNumId="12" w15:restartNumberingAfterBreak="0">
+  <w:abstractNum w:abstractNumId="12">
     <w:nsid w:val="20BF7852"/>
     <w:multiLevelType w:val="multilevel"/>
     <w:tmpl w:val="5B7AADEC"/>
@@ -26752,7 +26884,7 @@
       </w:rPr>
     </w:lvl>
   </w:abstractNum>
-  <w:abstractNum w:abstractNumId="13" w15:restartNumberingAfterBreak="0">
+  <w:abstractNum w:abstractNumId="13">
     <w:nsid w:val="24767033"/>
     <w:multiLevelType w:val="hybridMultilevel"/>
     <w:tmpl w:val="14EACEB2"/>
@@ -26865,7 +26997,7 @@
       </w:rPr>
     </w:lvl>
   </w:abstractNum>
-  <w:abstractNum w:abstractNumId="14" w15:restartNumberingAfterBreak="0">
+  <w:abstractNum w:abstractNumId="14">
     <w:nsid w:val="258A57D8"/>
     <w:multiLevelType w:val="multilevel"/>
     <w:tmpl w:val="258A57D8"/>
@@ -26989,7 +27121,7 @@
       </w:rPr>
     </w:lvl>
   </w:abstractNum>
-  <w:abstractNum w:abstractNumId="15" w15:restartNumberingAfterBreak="0">
+  <w:abstractNum w:abstractNumId="15">
     <w:nsid w:val="281029D3"/>
     <w:multiLevelType w:val="hybridMultilevel"/>
     <w:tmpl w:val="035AFD5E"/>
@@ -27102,7 +27234,7 @@
       </w:rPr>
     </w:lvl>
   </w:abstractNum>
-  <w:abstractNum w:abstractNumId="16" w15:restartNumberingAfterBreak="0">
+  <w:abstractNum w:abstractNumId="16">
     <w:nsid w:val="340E29DC"/>
     <w:multiLevelType w:val="multilevel"/>
     <w:tmpl w:val="2A1864EC"/>
@@ -27188,7 +27320,7 @@
       </w:pPr>
     </w:lvl>
   </w:abstractNum>
-  <w:abstractNum w:abstractNumId="17" w15:restartNumberingAfterBreak="0">
+  <w:abstractNum w:abstractNumId="17">
     <w:nsid w:val="373E7D92"/>
     <w:multiLevelType w:val="hybridMultilevel"/>
     <w:tmpl w:val="42925B46"/>
@@ -27274,7 +27406,7 @@
       </w:pPr>
     </w:lvl>
   </w:abstractNum>
-  <w:abstractNum w:abstractNumId="18" w15:restartNumberingAfterBreak="0">
+  <w:abstractNum w:abstractNumId="18">
     <w:nsid w:val="41621AD1"/>
     <w:multiLevelType w:val="multilevel"/>
     <w:tmpl w:val="258A57D8"/>
@@ -27398,7 +27530,7 @@
       </w:rPr>
     </w:lvl>
   </w:abstractNum>
-  <w:abstractNum w:abstractNumId="19" w15:restartNumberingAfterBreak="0">
+  <w:abstractNum w:abstractNumId="19">
     <w:nsid w:val="41A06204"/>
     <w:multiLevelType w:val="hybridMultilevel"/>
     <w:tmpl w:val="D6FE66BE"/>
@@ -27487,7 +27619,7 @@
       </w:pPr>
     </w:lvl>
   </w:abstractNum>
-  <w:abstractNum w:abstractNumId="20" w15:restartNumberingAfterBreak="0">
+  <w:abstractNum w:abstractNumId="20">
     <w:nsid w:val="425D2AF8"/>
     <w:multiLevelType w:val="multilevel"/>
     <w:tmpl w:val="64441C8E"/>
@@ -27605,7 +27737,7 @@
       </w:rPr>
     </w:lvl>
   </w:abstractNum>
-  <w:abstractNum w:abstractNumId="21" w15:restartNumberingAfterBreak="0">
+  <w:abstractNum w:abstractNumId="21">
     <w:nsid w:val="42AD2AF7"/>
     <w:multiLevelType w:val="multilevel"/>
     <w:tmpl w:val="42AD2AF7"/>
@@ -27718,7 +27850,7 @@
       </w:rPr>
     </w:lvl>
   </w:abstractNum>
-  <w:abstractNum w:abstractNumId="22" w15:restartNumberingAfterBreak="0">
+  <w:abstractNum w:abstractNumId="22">
     <w:nsid w:val="458F406C"/>
     <w:multiLevelType w:val="hybridMultilevel"/>
     <w:tmpl w:val="6CA8012A"/>
@@ -27807,7 +27939,7 @@
       </w:pPr>
     </w:lvl>
   </w:abstractNum>
-  <w:abstractNum w:abstractNumId="23" w15:restartNumberingAfterBreak="0">
+  <w:abstractNum w:abstractNumId="23">
     <w:nsid w:val="46E7504D"/>
     <w:multiLevelType w:val="hybridMultilevel"/>
     <w:tmpl w:val="C83A0DAC"/>
@@ -27896,7 +28028,7 @@
       </w:pPr>
     </w:lvl>
   </w:abstractNum>
-  <w:abstractNum w:abstractNumId="24" w15:restartNumberingAfterBreak="0">
+  <w:abstractNum w:abstractNumId="24">
     <w:nsid w:val="4C0E0607"/>
     <w:multiLevelType w:val="hybridMultilevel"/>
     <w:tmpl w:val="85A6A0A4"/>
@@ -28009,7 +28141,7 @@
       </w:rPr>
     </w:lvl>
   </w:abstractNum>
-  <w:abstractNum w:abstractNumId="25" w15:restartNumberingAfterBreak="0">
+  <w:abstractNum w:abstractNumId="25">
     <w:nsid w:val="4C866C2E"/>
     <w:multiLevelType w:val="hybridMultilevel"/>
     <w:tmpl w:val="D354ECC8"/>
@@ -28122,7 +28254,7 @@
       </w:rPr>
     </w:lvl>
   </w:abstractNum>
-  <w:abstractNum w:abstractNumId="26" w15:restartNumberingAfterBreak="0">
+  <w:abstractNum w:abstractNumId="26">
     <w:nsid w:val="4E026672"/>
     <w:multiLevelType w:val="multilevel"/>
     <w:tmpl w:val="258A57D8"/>
@@ -28246,7 +28378,7 @@
       </w:rPr>
     </w:lvl>
   </w:abstractNum>
-  <w:abstractNum w:abstractNumId="27" w15:restartNumberingAfterBreak="0">
+  <w:abstractNum w:abstractNumId="27">
     <w:nsid w:val="4E0A2233"/>
     <w:multiLevelType w:val="multilevel"/>
     <w:tmpl w:val="65CE0996"/>
@@ -28359,7 +28491,7 @@
       </w:rPr>
     </w:lvl>
   </w:abstractNum>
-  <w:abstractNum w:abstractNumId="28" w15:restartNumberingAfterBreak="0">
+  <w:abstractNum w:abstractNumId="28">
     <w:nsid w:val="51E224D3"/>
     <w:multiLevelType w:val="multilevel"/>
     <w:tmpl w:val="42B0BC30"/>
@@ -28483,7 +28615,7 @@
       </w:rPr>
     </w:lvl>
   </w:abstractNum>
-  <w:abstractNum w:abstractNumId="29" w15:restartNumberingAfterBreak="0">
+  <w:abstractNum w:abstractNumId="29">
     <w:nsid w:val="53C157D7"/>
     <w:multiLevelType w:val="hybridMultilevel"/>
     <w:tmpl w:val="7E8C385C"/>
@@ -28572,7 +28704,7 @@
       </w:pPr>
     </w:lvl>
   </w:abstractNum>
-  <w:abstractNum w:abstractNumId="30" w15:restartNumberingAfterBreak="0">
+  <w:abstractNum w:abstractNumId="30">
     <w:nsid w:val="56E27206"/>
     <w:multiLevelType w:val="multilevel"/>
     <w:tmpl w:val="4E305479"/>
@@ -28658,7 +28790,7 @@
       </w:pPr>
     </w:lvl>
   </w:abstractNum>
-  <w:abstractNum w:abstractNumId="31" w15:restartNumberingAfterBreak="0">
+  <w:abstractNum w:abstractNumId="31">
     <w:nsid w:val="579B2382"/>
     <w:multiLevelType w:val="hybridMultilevel"/>
     <w:tmpl w:val="7F263E38"/>
@@ -28747,7 +28879,7 @@
       </w:pPr>
     </w:lvl>
   </w:abstractNum>
-  <w:abstractNum w:abstractNumId="32" w15:restartNumberingAfterBreak="0">
+  <w:abstractNum w:abstractNumId="32">
     <w:nsid w:val="5A2F0591"/>
     <w:multiLevelType w:val="hybridMultilevel"/>
     <w:tmpl w:val="6DC228B8"/>
@@ -28860,7 +28992,7 @@
       </w:rPr>
     </w:lvl>
   </w:abstractNum>
-  <w:abstractNum w:abstractNumId="33" w15:restartNumberingAfterBreak="0">
+  <w:abstractNum w:abstractNumId="33">
     <w:nsid w:val="5B117507"/>
     <w:multiLevelType w:val="hybridMultilevel"/>
     <w:tmpl w:val="791A784E"/>
@@ -28973,7 +29105,7 @@
       </w:rPr>
     </w:lvl>
   </w:abstractNum>
-  <w:abstractNum w:abstractNumId="34" w15:restartNumberingAfterBreak="0">
+  <w:abstractNum w:abstractNumId="34">
     <w:nsid w:val="5C4623FD"/>
     <w:multiLevelType w:val="hybridMultilevel"/>
     <w:tmpl w:val="7A64F3DC"/>
@@ -29086,7 +29218,7 @@
       </w:rPr>
     </w:lvl>
   </w:abstractNum>
-  <w:abstractNum w:abstractNumId="35" w15:restartNumberingAfterBreak="0">
+  <w:abstractNum w:abstractNumId="35">
     <w:nsid w:val="6186261E"/>
     <w:multiLevelType w:val="hybridMultilevel"/>
     <w:tmpl w:val="C4F2FA4E"/>
@@ -29199,7 +29331,7 @@
       </w:rPr>
     </w:lvl>
   </w:abstractNum>
-  <w:abstractNum w:abstractNumId="36" w15:restartNumberingAfterBreak="0">
+  <w:abstractNum w:abstractNumId="36">
     <w:nsid w:val="64FE41C7"/>
     <w:multiLevelType w:val="hybridMultilevel"/>
     <w:tmpl w:val="86B06D8A"/>
@@ -29285,7 +29417,7 @@
       </w:pPr>
     </w:lvl>
   </w:abstractNum>
-  <w:abstractNum w:abstractNumId="37" w15:restartNumberingAfterBreak="0">
+  <w:abstractNum w:abstractNumId="37">
     <w:nsid w:val="669643F9"/>
     <w:multiLevelType w:val="multilevel"/>
     <w:tmpl w:val="258A57D8"/>
@@ -29409,7 +29541,7 @@
       </w:rPr>
     </w:lvl>
   </w:abstractNum>
-  <w:abstractNum w:abstractNumId="38" w15:restartNumberingAfterBreak="0">
+  <w:abstractNum w:abstractNumId="38">
     <w:nsid w:val="690D7580"/>
     <w:multiLevelType w:val="hybridMultilevel"/>
     <w:tmpl w:val="39E0DA6C"/>
@@ -29522,7 +29654,7 @@
       </w:rPr>
     </w:lvl>
   </w:abstractNum>
-  <w:abstractNum w:abstractNumId="39" w15:restartNumberingAfterBreak="0">
+  <w:abstractNum w:abstractNumId="39">
     <w:nsid w:val="6F736560"/>
     <w:multiLevelType w:val="hybridMultilevel"/>
     <w:tmpl w:val="A98CD638"/>
@@ -29635,7 +29767,7 @@
       </w:rPr>
     </w:lvl>
   </w:abstractNum>
-  <w:abstractNum w:abstractNumId="40" w15:restartNumberingAfterBreak="0">
+  <w:abstractNum w:abstractNumId="40">
     <w:nsid w:val="70693072"/>
     <w:multiLevelType w:val="hybridMultilevel"/>
     <w:tmpl w:val="A058BC3E"/>
@@ -29748,7 +29880,7 @@
       </w:rPr>
     </w:lvl>
   </w:abstractNum>
-  <w:abstractNum w:abstractNumId="41" w15:restartNumberingAfterBreak="0">
+  <w:abstractNum w:abstractNumId="41">
     <w:nsid w:val="72C413DB"/>
     <w:multiLevelType w:val="multilevel"/>
     <w:tmpl w:val="F0E8AC48"/>
@@ -29861,7 +29993,7 @@
       </w:rPr>
     </w:lvl>
   </w:abstractNum>
-  <w:abstractNum w:abstractNumId="42" w15:restartNumberingAfterBreak="0">
+  <w:abstractNum w:abstractNumId="42">
     <w:nsid w:val="73816720"/>
     <w:multiLevelType w:val="multilevel"/>
     <w:tmpl w:val="9EC6886A"/>
@@ -29974,7 +30106,7 @@
       </w:rPr>
     </w:lvl>
   </w:abstractNum>
-  <w:abstractNum w:abstractNumId="43" w15:restartNumberingAfterBreak="0">
+  <w:abstractNum w:abstractNumId="43">
     <w:nsid w:val="739D0D6E"/>
     <w:multiLevelType w:val="hybridMultilevel"/>
     <w:tmpl w:val="AB324C2C"/>
@@ -30087,7 +30219,7 @@
       </w:rPr>
     </w:lvl>
   </w:abstractNum>
-  <w:abstractNum w:abstractNumId="44" w15:restartNumberingAfterBreak="0">
+  <w:abstractNum w:abstractNumId="44">
     <w:nsid w:val="7A65458D"/>
     <w:multiLevelType w:val="hybridMultilevel"/>
     <w:tmpl w:val="EA08D3B6"/>
@@ -30312,7 +30444,7 @@
 </file>
 
 <file path=word/styles.xml><?xml version="1.0" encoding="utf-8"?>
-<w:styles xmlns:mc="http://schemas.openxmlformats.org/markup-compatibility/2006" xmlns:r="http://schemas.openxmlformats.org/officeDocument/2006/relationships" xmlns:w="http://schemas.openxmlformats.org/wordprocessingml/2006/main" xmlns:w14="http://schemas.microsoft.com/office/word/2010/wordml" xmlns:w15="http://schemas.microsoft.com/office/word/2012/wordml" xmlns:w16se="http://schemas.microsoft.com/office/word/2015/wordml/symex" mc:Ignorable="w14 w15 w16se">
+<w:styles xmlns:mc="http://schemas.openxmlformats.org/markup-compatibility/2006" xmlns:r="http://schemas.openxmlformats.org/officeDocument/2006/relationships" xmlns:w="http://schemas.openxmlformats.org/wordprocessingml/2006/main" xmlns:w14="http://schemas.microsoft.com/office/word/2010/wordml" xmlns:w15="http://schemas.microsoft.com/office/word/2012/wordml" mc:Ignorable="w14 w15">
   <w:docDefaults>
     <w:rPrDefault>
       <w:rPr>
@@ -30832,6 +30964,7 @@
       <w:spacing w:after="0" w:line="240" w:lineRule="auto"/>
     </w:pPr>
     <w:tblPr>
+      <w:tblInd w:w="0" w:type="dxa"/>
       <w:tblBorders>
         <w:top w:val="single" w:sz="4" w:space="0" w:color="auto"/>
         <w:left w:val="single" w:sz="4" w:space="0" w:color="auto"/>
@@ -30840,6 +30973,12 @@
         <w:insideH w:val="single" w:sz="4" w:space="0" w:color="auto"/>
         <w:insideV w:val="single" w:sz="4" w:space="0" w:color="auto"/>
       </w:tblBorders>
+      <w:tblCellMar>
+        <w:top w:w="0" w:type="dxa"/>
+        <w:left w:w="108" w:type="dxa"/>
+        <w:bottom w:w="0" w:type="dxa"/>
+        <w:right w:w="108" w:type="dxa"/>
+      </w:tblCellMar>
     </w:tblPr>
   </w:style>
   <w:style w:type="character" w:customStyle="1" w:styleId="NoSpacingChar">
@@ -31082,6 +31221,7 @@
       <w:lang w:val="en-US"/>
     </w:rPr>
     <w:tblPr>
+      <w:tblInd w:w="0" w:type="dxa"/>
       <w:tblBorders>
         <w:top w:val="single" w:sz="4" w:space="0" w:color="BFBFBF" w:themeColor="background1" w:themeShade="BF"/>
         <w:left w:val="single" w:sz="4" w:space="0" w:color="BFBFBF" w:themeColor="background1" w:themeShade="BF"/>
@@ -31090,6 +31230,12 @@
         <w:insideH w:val="single" w:sz="4" w:space="0" w:color="BFBFBF" w:themeColor="background1" w:themeShade="BF"/>
         <w:insideV w:val="single" w:sz="4" w:space="0" w:color="BFBFBF" w:themeColor="background1" w:themeShade="BF"/>
       </w:tblBorders>
+      <w:tblCellMar>
+        <w:top w:w="0" w:type="dxa"/>
+        <w:left w:w="108" w:type="dxa"/>
+        <w:bottom w:w="0" w:type="dxa"/>
+        <w:right w:w="108" w:type="dxa"/>
+      </w:tblCellMar>
     </w:tblPr>
     <w:tblStylePr w:type="firstRow">
       <w:rPr>
@@ -31476,7 +31622,7 @@
 </file>
 
 <file path=customXml/itemProps1.xml><?xml version="1.0" encoding="utf-8"?>
-<ds:datastoreItem xmlns:ds="http://schemas.openxmlformats.org/officeDocument/2006/customXml" ds:itemID="{C033A0BD-D209-48FE-B6DF-E66B94C305A3}">
+<ds:datastoreItem xmlns:ds="http://schemas.openxmlformats.org/officeDocument/2006/customXml" ds:itemID="{F977BBD0-BA87-4999-BE46-66E23BFA61D4}">
   <ds:schemaRefs>
     <ds:schemaRef ds:uri="http://schemas.openxmlformats.org/officeDocument/2006/bibliography"/>
   </ds:schemaRefs>

</xml_diff>